<commit_message>
fixed ordering problem in vegSurveys2.csv where sites were prefixed by 'S' and being ordered wrong
</commit_message>
<xml_diff>
--- a/docs/to submit to FWB/Supporting Information S1.docx
+++ b/docs/to submit to FWB/Supporting Information S1.docx
@@ -862,6 +862,7 @@
           <w:color w:val="auto"/>
         </w:rPr>
       </w:pPr>
+      <w:commentRangeStart w:id="0"/>
       <w:r>
         <w:rPr>
           <w:color w:val="auto"/>
@@ -2491,8 +2492,6 @@
             </w:r>
           </w:p>
         </w:tc>
-        <w:bookmarkStart w:id="0" w:name="_GoBack"/>
-        <w:bookmarkEnd w:id="0"/>
       </w:tr>
       <w:tr>
         <w:trPr>
@@ -4251,7 +4250,15 @@
         </w:tc>
       </w:tr>
     </w:tbl>
-    <w:p/>
+    <w:commentRangeEnd w:id="0"/>
+    <w:p>
+      <w:r>
+        <w:rPr>
+          <w:rStyle w:val="CommentReference"/>
+        </w:rPr>
+        <w:commentReference w:id="0"/>
+      </w:r>
+    </w:p>
     <w:p/>
     <w:p>
       <w:pPr>
@@ -18584,6 +18591,48 @@
     </w:sectPr>
   </w:body>
 </w:document>
+</file>
+
+<file path=word/comments.xml><?xml version="1.0" encoding="utf-8"?>
+<w:comments xmlns:wpc="http://schemas.microsoft.com/office/word/2010/wordprocessingCanvas" xmlns:mc="http://schemas.openxmlformats.org/markup-compatibility/2006" xmlns:o="urn:schemas-microsoft-com:office:office" xmlns:r="http://schemas.openxmlformats.org/officeDocument/2006/relationships" xmlns:m="http://schemas.openxmlformats.org/officeDocument/2006/math" xmlns:v="urn:schemas-microsoft-com:vml" xmlns:wp14="http://schemas.microsoft.com/office/word/2010/wordprocessingDrawing" xmlns:wp="http://schemas.openxmlformats.org/drawingml/2006/wordprocessingDrawing" xmlns:w10="urn:schemas-microsoft-com:office:word" xmlns:w="http://schemas.openxmlformats.org/wordprocessingml/2006/main" xmlns:w14="http://schemas.microsoft.com/office/word/2010/wordml" xmlns:w15="http://schemas.microsoft.com/office/word/2012/wordml" xmlns:wpg="http://schemas.microsoft.com/office/word/2010/wordprocessingGroup" xmlns:wpi="http://schemas.microsoft.com/office/word/2010/wordprocessingInk" xmlns:wne="http://schemas.microsoft.com/office/word/2006/wordml" xmlns:wps="http://schemas.microsoft.com/office/word/2010/wordprocessingShape" mc:Ignorable="w14 w15 wp14">
+  <w:comment w:id="0" w:author="James Lawson" w:date="2016-11-15T13:58:00Z" w:initials="JL">
+    <w:p>
+      <w:pPr>
+        <w:pStyle w:val="CommentText"/>
+      </w:pPr>
+      <w:r>
+        <w:rPr>
+          <w:rStyle w:val="CommentReference"/>
+        </w:rPr>
+        <w:annotationRef/>
+      </w:r>
+      <w:r>
+        <w:t xml:space="preserve">Doesn’t contain </w:t>
+      </w:r>
+      <w:proofErr w:type="spellStart"/>
+      <w:r>
+        <w:t>num’s</w:t>
+      </w:r>
+      <w:bookmarkStart w:id="1" w:name="_GoBack"/>
+      <w:bookmarkEnd w:id="1"/>
+      <w:proofErr w:type="spellEnd"/>
+    </w:p>
+  </w:comment>
+</w:comments>
+</file>
+
+<file path=word/commentsExtended.xml><?xml version="1.0" encoding="utf-8"?>
+<w15:commentsEx xmlns:wpc="http://schemas.microsoft.com/office/word/2010/wordprocessingCanvas" xmlns:mc="http://schemas.openxmlformats.org/markup-compatibility/2006" xmlns:o="urn:schemas-microsoft-com:office:office" xmlns:r="http://schemas.openxmlformats.org/officeDocument/2006/relationships" xmlns:m="http://schemas.openxmlformats.org/officeDocument/2006/math" xmlns:v="urn:schemas-microsoft-com:vml" xmlns:wp14="http://schemas.microsoft.com/office/word/2010/wordprocessingDrawing" xmlns:wp="http://schemas.openxmlformats.org/drawingml/2006/wordprocessingDrawing" xmlns:w10="urn:schemas-microsoft-com:office:word" xmlns:w="http://schemas.openxmlformats.org/wordprocessingml/2006/main" xmlns:w14="http://schemas.microsoft.com/office/word/2010/wordml" xmlns:w15="http://schemas.microsoft.com/office/word/2012/wordml" xmlns:wpg="http://schemas.microsoft.com/office/word/2010/wordprocessingGroup" xmlns:wpi="http://schemas.microsoft.com/office/word/2010/wordprocessingInk" xmlns:wne="http://schemas.microsoft.com/office/word/2006/wordml" xmlns:wps="http://schemas.microsoft.com/office/word/2010/wordprocessingShape" mc:Ignorable="w14 w15 wp14">
+  <w15:commentEx w15:paraId="5DEB0870" w15:done="0"/>
+</w15:commentsEx>
+</file>
+
+<file path=word/people.xml><?xml version="1.0" encoding="utf-8"?>
+<w15:people xmlns:wpc="http://schemas.microsoft.com/office/word/2010/wordprocessingCanvas" xmlns:mc="http://schemas.openxmlformats.org/markup-compatibility/2006" xmlns:o="urn:schemas-microsoft-com:office:office" xmlns:r="http://schemas.openxmlformats.org/officeDocument/2006/relationships" xmlns:m="http://schemas.openxmlformats.org/officeDocument/2006/math" xmlns:v="urn:schemas-microsoft-com:vml" xmlns:wp14="http://schemas.microsoft.com/office/word/2010/wordprocessingDrawing" xmlns:wp="http://schemas.openxmlformats.org/drawingml/2006/wordprocessingDrawing" xmlns:w10="urn:schemas-microsoft-com:office:word" xmlns:w="http://schemas.openxmlformats.org/wordprocessingml/2006/main" xmlns:w14="http://schemas.microsoft.com/office/word/2010/wordml" xmlns:w15="http://schemas.microsoft.com/office/word/2012/wordml" xmlns:wpg="http://schemas.microsoft.com/office/word/2010/wordprocessingGroup" xmlns:wpi="http://schemas.microsoft.com/office/word/2010/wordprocessingInk" xmlns:wne="http://schemas.microsoft.com/office/word/2006/wordml" xmlns:wps="http://schemas.microsoft.com/office/word/2010/wordprocessingShape" mc:Ignorable="w14 w15 wp14">
+  <w15:person w15:author="James Lawson">
+    <w15:presenceInfo w15:providerId="None" w15:userId="James Lawson"/>
+  </w15:person>
+</w15:people>
 </file>
 
 <file path=word/styles.xml><?xml version="1.0" encoding="utf-8"?>
@@ -19045,6 +19094,104 @@
       </w:tblBorders>
     </w:tblPr>
   </w:style>
+  <w:style w:type="character" w:styleId="CommentReference">
+    <w:name w:val="annotation reference"/>
+    <w:basedOn w:val="DefaultParagraphFont"/>
+    <w:uiPriority w:val="99"/>
+    <w:semiHidden/>
+    <w:unhideWhenUsed/>
+    <w:rsid w:val="001A7375"/>
+    <w:rPr>
+      <w:sz w:val="16"/>
+      <w:szCs w:val="16"/>
+    </w:rPr>
+  </w:style>
+  <w:style w:type="paragraph" w:styleId="CommentText">
+    <w:name w:val="annotation text"/>
+    <w:basedOn w:val="Normal"/>
+    <w:link w:val="CommentTextChar"/>
+    <w:uiPriority w:val="99"/>
+    <w:semiHidden/>
+    <w:unhideWhenUsed/>
+    <w:rsid w:val="001A7375"/>
+    <w:pPr>
+      <w:spacing w:line="240" w:lineRule="auto"/>
+    </w:pPr>
+    <w:rPr>
+      <w:sz w:val="20"/>
+      <w:szCs w:val="20"/>
+    </w:rPr>
+  </w:style>
+  <w:style w:type="character" w:customStyle="1" w:styleId="CommentTextChar">
+    <w:name w:val="Comment Text Char"/>
+    <w:basedOn w:val="DefaultParagraphFont"/>
+    <w:link w:val="CommentText"/>
+    <w:uiPriority w:val="99"/>
+    <w:semiHidden/>
+    <w:rsid w:val="001A7375"/>
+    <w:rPr>
+      <w:sz w:val="20"/>
+      <w:szCs w:val="20"/>
+    </w:rPr>
+  </w:style>
+  <w:style w:type="paragraph" w:styleId="CommentSubject">
+    <w:name w:val="annotation subject"/>
+    <w:basedOn w:val="CommentText"/>
+    <w:next w:val="CommentText"/>
+    <w:link w:val="CommentSubjectChar"/>
+    <w:uiPriority w:val="99"/>
+    <w:semiHidden/>
+    <w:unhideWhenUsed/>
+    <w:rsid w:val="001A7375"/>
+    <w:rPr>
+      <w:b/>
+      <w:bCs/>
+    </w:rPr>
+  </w:style>
+  <w:style w:type="character" w:customStyle="1" w:styleId="CommentSubjectChar">
+    <w:name w:val="Comment Subject Char"/>
+    <w:basedOn w:val="CommentTextChar"/>
+    <w:link w:val="CommentSubject"/>
+    <w:uiPriority w:val="99"/>
+    <w:semiHidden/>
+    <w:rsid w:val="001A7375"/>
+    <w:rPr>
+      <w:b/>
+      <w:bCs/>
+      <w:sz w:val="20"/>
+      <w:szCs w:val="20"/>
+    </w:rPr>
+  </w:style>
+  <w:style w:type="paragraph" w:styleId="BalloonText">
+    <w:name w:val="Balloon Text"/>
+    <w:basedOn w:val="Normal"/>
+    <w:link w:val="BalloonTextChar"/>
+    <w:uiPriority w:val="99"/>
+    <w:semiHidden/>
+    <w:unhideWhenUsed/>
+    <w:rsid w:val="001A7375"/>
+    <w:pPr>
+      <w:spacing w:after="0" w:line="240" w:lineRule="auto"/>
+    </w:pPr>
+    <w:rPr>
+      <w:rFonts w:ascii="Segoe UI" w:hAnsi="Segoe UI" w:cs="Segoe UI"/>
+      <w:sz w:val="18"/>
+      <w:szCs w:val="18"/>
+    </w:rPr>
+  </w:style>
+  <w:style w:type="character" w:customStyle="1" w:styleId="BalloonTextChar">
+    <w:name w:val="Balloon Text Char"/>
+    <w:basedOn w:val="DefaultParagraphFont"/>
+    <w:link w:val="BalloonText"/>
+    <w:uiPriority w:val="99"/>
+    <w:semiHidden/>
+    <w:rsid w:val="001A7375"/>
+    <w:rPr>
+      <w:rFonts w:ascii="Segoe UI" w:hAnsi="Segoe UI" w:cs="Segoe UI"/>
+      <w:sz w:val="18"/>
+      <w:szCs w:val="18"/>
+    </w:rPr>
+  </w:style>
 </w:styles>
 </file>
 
@@ -19307,4 +19454,16 @@
     </a:ext>
   </a:extLst>
 </a:theme>
+</file>
+
+<file path=customXml/item1.xml><?xml version="1.0" encoding="utf-8"?>
+<b:Sources xmlns:b="http://schemas.openxmlformats.org/officeDocument/2006/bibliography" xmlns="http://schemas.openxmlformats.org/officeDocument/2006/bibliography" SelectedStyle="\APASixthEditionOfficeOnline.xsl" StyleName="APA" Version="6"/>
+</file>
+
+<file path=customXml/itemProps1.xml><?xml version="1.0" encoding="utf-8"?>
+<ds:datastoreItem xmlns:ds="http://schemas.openxmlformats.org/officeDocument/2006/customXml" ds:itemID="{F7CC6019-DCFA-44FF-B0D4-1B550CD428D0}">
+  <ds:schemaRefs>
+    <ds:schemaRef ds:uri="http://schemas.openxmlformats.org/officeDocument/2006/bibliography"/>
+  </ds:schemaRefs>
+</ds:datastoreItem>
 </file>
</xml_diff>